<commit_message>
PHP cart commenting (+testing)
Testing on the cart; adding, removing etc (works).
Lots of commenting on the new cart php code.
</commit_message>
<xml_diff>
--- a/Checklist.docx
+++ b/Checklist.docx
@@ -2228,8 +2228,6 @@
               </w:rPr>
               <w:t>Edit/update profile</w:t>
             </w:r>
-            <w:bookmarkStart w:id="0" w:name="_GoBack"/>
-            <w:bookmarkEnd w:id="0"/>
           </w:p>
           <w:p/>
         </w:tc>
@@ -2424,15 +2422,8 @@
                 <w:b w:val="0"/>
               </w:rPr>
               <w:lastRenderedPageBreak/>
-              <w:t>Product expands when clicked</w:t>
-            </w:r>
-          </w:p>
-          <w:p>
-            <w:pPr>
-              <w:rPr>
-                <w:b w:val="0"/>
-              </w:rPr>
-            </w:pPr>
+              <w:t>Users can add items to their shopping cart.</w:t>
+            </w:r>
           </w:p>
         </w:tc>
         <w:tc>
@@ -2526,8 +2517,14 @@
                 <w:bCs w:val="0"/>
               </w:rPr>
             </w:pPr>
-          </w:p>
-          <w:p/>
+            <w:r>
+              <w:rPr>
+                <w:b w:val="0"/>
+                <w:bCs w:val="0"/>
+              </w:rPr>
+              <w:t>Users can delete items from their shopping cart.</w:t>
+            </w:r>
+          </w:p>
         </w:tc>
         <w:tc>
           <w:tcPr>
@@ -2617,6 +2614,8 @@
                 <w:bCs w:val="0"/>
               </w:rPr>
             </w:pPr>
+            <w:bookmarkStart w:id="0" w:name="_GoBack"/>
+            <w:bookmarkEnd w:id="0"/>
           </w:p>
           <w:p/>
         </w:tc>

</xml_diff>